<commit_message>
Update formation [Tue 12-28-2021]
</commit_message>
<xml_diff>
--- a/fundamental/defi.docx
+++ b/fundamental/defi.docx
@@ -3,9 +3,308 @@
 <w:document xmlns:wpc="http://schemas.microsoft.com/office/word/2010/wordprocessingCanvas" xmlns:cx="http://schemas.microsoft.com/office/drawing/2014/chartex" xmlns:cx1="http://schemas.microsoft.com/office/drawing/2015/9/8/chartex" xmlns:cx2="http://schemas.microsoft.com/office/drawing/2015/10/21/chartex" xmlns:cx3="http://schemas.microsoft.com/office/drawing/2016/5/9/chartex" xmlns:cx4="http://schemas.microsoft.com/office/drawing/2016/5/10/chartex" xmlns:cx5="http://schemas.microsoft.com/office/drawing/2016/5/11/chartex" xmlns:cx6="http://schemas.microsoft.com/office/drawing/2016/5/12/chartex" xmlns:cx7="http://schemas.microsoft.com/office/drawing/2016/5/13/chartex" xmlns:cx8="http://schemas.microsoft.com/office/drawing/2016/5/14/chartex" xmlns:mc="http://schemas.openxmlformats.org/markup-compatibility/2006" xmlns:aink="http://schemas.microsoft.com/office/drawing/2016/ink" xmlns:am3d="http://schemas.microsoft.com/office/drawing/2017/model3d" xmlns:o="urn:schemas-microsoft-com:office:office" xmlns:r="http://schemas.openxmlformats.org/officeDocument/2006/relationships" xmlns:m="http://schemas.openxmlformats.org/officeDocument/2006/math" xmlns:v="urn:schemas-microsoft-com:vml" xmlns:wp14="http://schemas.microsoft.com/office/word/2010/wordprocessingDrawing" xmlns:wp="http://schemas.openxmlformats.org/drawingml/2006/wordprocessingDrawing" xmlns:w10="urn:schemas-microsoft-com:office:word" xmlns:w="http://schemas.openxmlformats.org/wordprocessingml/2006/main" xmlns:w14="http://schemas.microsoft.com/office/word/2010/wordml" xmlns:w15="http://schemas.microsoft.com/office/word/2012/wordml" xmlns:w16cex="http://schemas.microsoft.com/office/word/2018/wordml/cex" xmlns:w16cid="http://schemas.microsoft.com/office/word/2016/wordml/cid" xmlns:w16="http://schemas.microsoft.com/office/word/2018/wordml" xmlns:w16se="http://schemas.microsoft.com/office/word/2015/wordml/symex" xmlns:wpg="http://schemas.microsoft.com/office/word/2010/wordprocessingGroup" xmlns:wpi="http://schemas.microsoft.com/office/word/2010/wordprocessingInk" xmlns:wne="http://schemas.microsoft.com/office/word/2006/wordml" xmlns:wps="http://schemas.microsoft.com/office/word/2010/wordprocessingShape" mc:Ignorable="w14 w15 w16se w16cid w16 w16cex wp14">
   <w:body>
     <w:p>
+      <w:pPr>
+        <w:pStyle w:val="Titre"/>
+      </w:pPr>
+      <w:r>
+        <w:t>DeFi</w:t>
+      </w:r>
+    </w:p>
+    <w:p>
+      <w:pPr>
+        <w:pStyle w:val="Sous-titre"/>
+      </w:pPr>
+      <w:r>
+        <w:t>Decentralized Finance</w:t>
+      </w:r>
+    </w:p>
+    <w:p>
+      <w:pPr>
+        <w:pStyle w:val="Titre1"/>
+      </w:pPr>
+      <w:r>
+        <w:t>Notions</w:t>
+      </w:r>
+    </w:p>
+    <w:p>
+      <w:pPr>
+        <w:pStyle w:val="Paragraphedeliste"/>
+        <w:numPr>
+          <w:ilvl w:val="0"/>
+          <w:numId w:val="21"/>
+        </w:numPr>
+      </w:pPr>
+      <w:r>
+        <w:rPr>
+          <w:b/>
+          <w:bCs/>
+          <w:u w:val="single"/>
+        </w:rPr>
+        <w:t>Impermanent Loss:</w:t>
+      </w:r>
+      <w:r>
+        <w:t xml:space="preserve"> Impact Liquidity providers. It’s the </w:t>
+      </w:r>
+      <w:r>
+        <w:rPr>
+          <w:b/>
+          <w:bCs/>
+        </w:rPr>
+        <w:t>difference</w:t>
+      </w:r>
+      <w:r>
+        <w:t xml:space="preserve"> between </w:t>
+      </w:r>
+      <w:r>
+        <w:rPr>
+          <w:b/>
+          <w:bCs/>
+        </w:rPr>
+        <w:t>holding</w:t>
+      </w:r>
+      <w:r>
+        <w:t xml:space="preserve"> coins in wallet and the </w:t>
+      </w:r>
+      <w:r>
+        <w:rPr>
+          <w:b/>
+          <w:bCs/>
+        </w:rPr>
+        <w:t>profit by staking</w:t>
+      </w:r>
+      <w:r>
+        <w:t xml:space="preserve"> in liquidity pool. If one asset’s price and the other goes down, it’s a huge loss.</w:t>
+      </w:r>
+    </w:p>
+    <w:p>
+      <w:pPr>
+        <w:pStyle w:val="Paragraphedeliste"/>
+      </w:pPr>
+      <w:r>
+        <w:rPr>
+          <w:b/>
+          <w:bCs/>
+          <w:u w:val="single"/>
+        </w:rPr>
+        <w:t>Concentrated liquidity:</w:t>
+      </w:r>
+      <w:r>
+        <w:t xml:space="preserve"> Provide liquidity in a range of price’s token.</w:t>
+      </w:r>
+    </w:p>
+    <w:p>
+      <w:pPr>
+        <w:pStyle w:val="Paragraphedeliste"/>
+        <w:numPr>
+          <w:ilvl w:val="0"/>
+          <w:numId w:val="21"/>
+        </w:numPr>
+        <w:rPr>
+          <w:b/>
+          <w:bCs/>
+          <w:u w:val="single"/>
+        </w:rPr>
+      </w:pPr>
+      <w:r>
+        <w:rPr>
+          <w:b/>
+          <w:bCs/>
+          <w:u w:val="single"/>
+        </w:rPr>
+        <w:t xml:space="preserve">Rollups: </w:t>
+      </w:r>
+    </w:p>
+    <w:p>
+      <w:pPr>
+        <w:pStyle w:val="Paragraphedeliste"/>
+        <w:numPr>
+          <w:ilvl w:val="1"/>
+          <w:numId w:val="21"/>
+        </w:numPr>
+      </w:pPr>
+      <w:r>
+        <w:rPr>
+          <w:b/>
+          <w:bCs/>
+        </w:rPr>
+        <w:t>Zkrollups:</w:t>
+      </w:r>
+      <w:r>
+        <w:t xml:space="preserve"> Faster but can’t use smart contracts. Rollup multiple transaction into one transaction and send it to the blockchain. </w:t>
+      </w:r>
+    </w:p>
+    <w:p>
+      <w:pPr>
+        <w:pStyle w:val="Paragraphedeliste"/>
+        <w:numPr>
+          <w:ilvl w:val="1"/>
+          <w:numId w:val="21"/>
+        </w:numPr>
+      </w:pPr>
+      <w:r>
+        <w:rPr>
+          <w:b/>
+          <w:bCs/>
+        </w:rPr>
+        <w:t>Optimistic Rollups:</w:t>
+      </w:r>
+      <w:r>
+        <w:t xml:space="preserve"> VM improve, can carry smart contract but slower</w:t>
+      </w:r>
+    </w:p>
+    <w:p>
+      <w:pPr>
+        <w:pStyle w:val="Paragraphedeliste"/>
+        <w:numPr>
+          <w:ilvl w:val="0"/>
+          <w:numId w:val="21"/>
+        </w:numPr>
+      </w:pPr>
+      <w:r>
+        <w:rPr>
+          <w:b/>
+          <w:bCs/>
+        </w:rPr>
+        <w:t>Plasma:</w:t>
+      </w:r>
+      <w:r>
+        <w:t xml:space="preserve"> Use child chains which has their own child chains. </w:t>
+      </w:r>
+      <w:r>
+        <w:rPr>
+          <w:b/>
+          <w:bCs/>
+        </w:rPr>
+        <w:t>Childs chains work on thing less important</w:t>
+      </w:r>
+      <w:r>
+        <w:t xml:space="preserve"> that main chain. And </w:t>
+      </w:r>
+      <w:r>
+        <w:rPr>
+          <w:b/>
+          <w:bCs/>
+        </w:rPr>
+        <w:t>important information is broadcast to the child chains</w:t>
+      </w:r>
+      <w:r>
+        <w:t xml:space="preserve">. </w:t>
+      </w:r>
+    </w:p>
+    <w:p>
+      <w:pPr>
+        <w:pStyle w:val="Paragraphedeliste"/>
+        <w:numPr>
+          <w:ilvl w:val="0"/>
+          <w:numId w:val="21"/>
+        </w:numPr>
+      </w:pPr>
+      <w:r>
+        <w:rPr>
+          <w:b/>
+          <w:bCs/>
+        </w:rPr>
+        <w:t>Channels</w:t>
+      </w:r>
+      <w:r>
+        <w:t xml:space="preserve">: </w:t>
+      </w:r>
+      <w:r>
+        <w:rPr>
+          <w:b/>
+          <w:bCs/>
+        </w:rPr>
+        <w:t>Lock up funds and get virtual fund</w:t>
+      </w:r>
+      <w:r>
+        <w:t xml:space="preserve">. Make transaction on this network. Then get back real fund, which count of 1 transaction. However, </w:t>
+      </w:r>
+      <w:r>
+        <w:rPr>
+          <w:b/>
+          <w:bCs/>
+        </w:rPr>
+        <w:t>you cannot run smart contract</w:t>
+      </w:r>
+      <w:r>
+        <w:t xml:space="preserve"> on this network. </w:t>
+      </w:r>
+    </w:p>
+    <w:p>
+      <w:pPr>
+        <w:pStyle w:val="Paragraphedeliste"/>
+        <w:numPr>
+          <w:ilvl w:val="0"/>
+          <w:numId w:val="21"/>
+        </w:numPr>
+      </w:pPr>
+      <w:r>
+        <w:rPr>
+          <w:b/>
+          <w:bCs/>
+          <w:u w:val="single"/>
+        </w:rPr>
+        <w:t>Yields farming:</w:t>
+      </w:r>
+      <w:r>
+        <w:t xml:space="preserve"> Different solutions for making money with DeFi</w:t>
+      </w:r>
       <w:bookmarkStart w:id="0" w:name="_GoBack"/>
       <w:bookmarkEnd w:id="0"/>
     </w:p>
+    <w:p>
+      <w:pPr>
+        <w:pStyle w:val="Titre1"/>
+      </w:pPr>
+      <w:r>
+        <w:t>Exchange</w:t>
+      </w:r>
+    </w:p>
+    <w:p>
+      <w:pPr>
+        <w:pStyle w:val="Titre2"/>
+      </w:pPr>
+      <w:r>
+        <w:t>Uniswap</w:t>
+      </w:r>
+    </w:p>
+    <w:p>
+      <w:pPr>
+        <w:pStyle w:val="Paragraphedeliste"/>
+        <w:numPr>
+          <w:ilvl w:val="0"/>
+          <w:numId w:val="21"/>
+        </w:numPr>
+      </w:pPr>
+      <w:r>
+        <w:t>Uniswap v1: the pools must have ETH</w:t>
+      </w:r>
+    </w:p>
+    <w:p>
+      <w:pPr>
+        <w:pStyle w:val="Paragraphedeliste"/>
+        <w:numPr>
+          <w:ilvl w:val="0"/>
+          <w:numId w:val="21"/>
+        </w:numPr>
+      </w:pPr>
+      <w:r>
+        <w:t xml:space="preserve">Uniswap v2: Pools with whatever token </w:t>
+      </w:r>
+    </w:p>
+    <w:p>
+      <w:pPr>
+        <w:pStyle w:val="Paragraphedeliste"/>
+        <w:numPr>
+          <w:ilvl w:val="0"/>
+          <w:numId w:val="21"/>
+        </w:numPr>
+      </w:pPr>
+      <w:r>
+        <w:t>Uniswap v3: Concentrated liquidity</w:t>
+      </w:r>
+    </w:p>
+    <w:p/>
     <w:sectPr>
       <w:pgSz w:w="12240" w:h="15840"/>
       <w:pgMar w:top="1417" w:right="1417" w:bottom="1417" w:left="1417" w:header="720" w:footer="720" w:gutter="0"/>
@@ -672,6 +971,119 @@
     </w:lvl>
   </w:abstractNum>
   <w:abstractNum w:abstractNumId="6" w15:restartNumberingAfterBreak="0">
+    <w:nsid w:val="28C53A7B"/>
+    <w:multiLevelType w:val="hybridMultilevel"/>
+    <w:tmpl w:val="7C462384"/>
+    <w:lvl w:ilvl="0" w:tplc="04090001">
+      <w:start w:val="1"/>
+      <w:numFmt w:val="bullet"/>
+      <w:lvlText w:val=""/>
+      <w:lvlJc w:val="left"/>
+      <w:pPr>
+        <w:ind w:left="720" w:hanging="360"/>
+      </w:pPr>
+      <w:rPr>
+        <w:rFonts w:ascii="Symbol" w:hAnsi="Symbol" w:hint="default"/>
+      </w:rPr>
+    </w:lvl>
+    <w:lvl w:ilvl="1" w:tplc="04090003">
+      <w:start w:val="1"/>
+      <w:numFmt w:val="bullet"/>
+      <w:lvlText w:val="o"/>
+      <w:lvlJc w:val="left"/>
+      <w:pPr>
+        <w:ind w:left="1440" w:hanging="360"/>
+      </w:pPr>
+      <w:rPr>
+        <w:rFonts w:ascii="Courier New" w:hAnsi="Courier New" w:cs="Courier New" w:hint="default"/>
+      </w:rPr>
+    </w:lvl>
+    <w:lvl w:ilvl="2" w:tplc="04090005">
+      <w:start w:val="1"/>
+      <w:numFmt w:val="bullet"/>
+      <w:lvlText w:val=""/>
+      <w:lvlJc w:val="left"/>
+      <w:pPr>
+        <w:ind w:left="2160" w:hanging="360"/>
+      </w:pPr>
+      <w:rPr>
+        <w:rFonts w:ascii="Wingdings" w:hAnsi="Wingdings" w:hint="default"/>
+      </w:rPr>
+    </w:lvl>
+    <w:lvl w:ilvl="3" w:tplc="04090001">
+      <w:start w:val="1"/>
+      <w:numFmt w:val="bullet"/>
+      <w:lvlText w:val=""/>
+      <w:lvlJc w:val="left"/>
+      <w:pPr>
+        <w:ind w:left="2880" w:hanging="360"/>
+      </w:pPr>
+      <w:rPr>
+        <w:rFonts w:ascii="Symbol" w:hAnsi="Symbol" w:hint="default"/>
+      </w:rPr>
+    </w:lvl>
+    <w:lvl w:ilvl="4" w:tplc="04090003" w:tentative="1">
+      <w:start w:val="1"/>
+      <w:numFmt w:val="bullet"/>
+      <w:lvlText w:val="o"/>
+      <w:lvlJc w:val="left"/>
+      <w:pPr>
+        <w:ind w:left="3600" w:hanging="360"/>
+      </w:pPr>
+      <w:rPr>
+        <w:rFonts w:ascii="Courier New" w:hAnsi="Courier New" w:cs="Courier New" w:hint="default"/>
+      </w:rPr>
+    </w:lvl>
+    <w:lvl w:ilvl="5" w:tplc="04090005" w:tentative="1">
+      <w:start w:val="1"/>
+      <w:numFmt w:val="bullet"/>
+      <w:lvlText w:val=""/>
+      <w:lvlJc w:val="left"/>
+      <w:pPr>
+        <w:ind w:left="4320" w:hanging="360"/>
+      </w:pPr>
+      <w:rPr>
+        <w:rFonts w:ascii="Wingdings" w:hAnsi="Wingdings" w:hint="default"/>
+      </w:rPr>
+    </w:lvl>
+    <w:lvl w:ilvl="6" w:tplc="04090001" w:tentative="1">
+      <w:start w:val="1"/>
+      <w:numFmt w:val="bullet"/>
+      <w:lvlText w:val=""/>
+      <w:lvlJc w:val="left"/>
+      <w:pPr>
+        <w:ind w:left="5040" w:hanging="360"/>
+      </w:pPr>
+      <w:rPr>
+        <w:rFonts w:ascii="Symbol" w:hAnsi="Symbol" w:hint="default"/>
+      </w:rPr>
+    </w:lvl>
+    <w:lvl w:ilvl="7" w:tplc="04090003" w:tentative="1">
+      <w:start w:val="1"/>
+      <w:numFmt w:val="bullet"/>
+      <w:lvlText w:val="o"/>
+      <w:lvlJc w:val="left"/>
+      <w:pPr>
+        <w:ind w:left="5760" w:hanging="360"/>
+      </w:pPr>
+      <w:rPr>
+        <w:rFonts w:ascii="Courier New" w:hAnsi="Courier New" w:cs="Courier New" w:hint="default"/>
+      </w:rPr>
+    </w:lvl>
+    <w:lvl w:ilvl="8" w:tplc="04090005" w:tentative="1">
+      <w:start w:val="1"/>
+      <w:numFmt w:val="bullet"/>
+      <w:lvlText w:val=""/>
+      <w:lvlJc w:val="left"/>
+      <w:pPr>
+        <w:ind w:left="6480" w:hanging="360"/>
+      </w:pPr>
+      <w:rPr>
+        <w:rFonts w:ascii="Wingdings" w:hAnsi="Wingdings" w:hint="default"/>
+      </w:rPr>
+    </w:lvl>
+  </w:abstractNum>
+  <w:abstractNum w:abstractNumId="7" w15:restartNumberingAfterBreak="0">
     <w:nsid w:val="2D252239"/>
     <w:multiLevelType w:val="hybridMultilevel"/>
     <w:tmpl w:val="37DA2AA2"/>
@@ -784,7 +1196,7 @@
       </w:rPr>
     </w:lvl>
   </w:abstractNum>
-  <w:abstractNum w:abstractNumId="7" w15:restartNumberingAfterBreak="0">
+  <w:abstractNum w:abstractNumId="8" w15:restartNumberingAfterBreak="0">
     <w:nsid w:val="2F993D4E"/>
     <w:multiLevelType w:val="hybridMultilevel"/>
     <w:tmpl w:val="1AD2360E"/>
@@ -897,7 +1309,7 @@
       </w:rPr>
     </w:lvl>
   </w:abstractNum>
-  <w:abstractNum w:abstractNumId="8" w15:restartNumberingAfterBreak="0">
+  <w:abstractNum w:abstractNumId="9" w15:restartNumberingAfterBreak="0">
     <w:nsid w:val="49E81502"/>
     <w:multiLevelType w:val="hybridMultilevel"/>
     <w:tmpl w:val="239A1A4E"/>
@@ -1010,7 +1422,7 @@
       </w:rPr>
     </w:lvl>
   </w:abstractNum>
-  <w:abstractNum w:abstractNumId="9" w15:restartNumberingAfterBreak="0">
+  <w:abstractNum w:abstractNumId="10" w15:restartNumberingAfterBreak="0">
     <w:nsid w:val="4D9633A2"/>
     <w:multiLevelType w:val="hybridMultilevel"/>
     <w:tmpl w:val="1A14B3C0"/>
@@ -1123,7 +1535,7 @@
       </w:rPr>
     </w:lvl>
   </w:abstractNum>
-  <w:abstractNum w:abstractNumId="10" w15:restartNumberingAfterBreak="0">
+  <w:abstractNum w:abstractNumId="11" w15:restartNumberingAfterBreak="0">
     <w:nsid w:val="50981935"/>
     <w:multiLevelType w:val="hybridMultilevel"/>
     <w:tmpl w:val="42E60112"/>
@@ -1236,7 +1648,7 @@
       </w:rPr>
     </w:lvl>
   </w:abstractNum>
-  <w:abstractNum w:abstractNumId="11" w15:restartNumberingAfterBreak="0">
+  <w:abstractNum w:abstractNumId="12" w15:restartNumberingAfterBreak="0">
     <w:nsid w:val="5303587F"/>
     <w:multiLevelType w:val="hybridMultilevel"/>
     <w:tmpl w:val="F0BAAF24"/>
@@ -1349,7 +1761,7 @@
       </w:rPr>
     </w:lvl>
   </w:abstractNum>
-  <w:abstractNum w:abstractNumId="12" w15:restartNumberingAfterBreak="0">
+  <w:abstractNum w:abstractNumId="13" w15:restartNumberingAfterBreak="0">
     <w:nsid w:val="54550BF5"/>
     <w:multiLevelType w:val="multilevel"/>
     <w:tmpl w:val="E4B203AC"/>
@@ -1463,7 +1875,7 @@
       </w:pPr>
     </w:lvl>
   </w:abstractNum>
-  <w:abstractNum w:abstractNumId="13" w15:restartNumberingAfterBreak="0">
+  <w:abstractNum w:abstractNumId="14" w15:restartNumberingAfterBreak="0">
     <w:nsid w:val="565705A6"/>
     <w:multiLevelType w:val="hybridMultilevel"/>
     <w:tmpl w:val="D45C8DFC"/>
@@ -1576,7 +1988,7 @@
       </w:rPr>
     </w:lvl>
   </w:abstractNum>
-  <w:abstractNum w:abstractNumId="14" w15:restartNumberingAfterBreak="0">
+  <w:abstractNum w:abstractNumId="15" w15:restartNumberingAfterBreak="0">
     <w:nsid w:val="56EF5503"/>
     <w:multiLevelType w:val="hybridMultilevel"/>
     <w:tmpl w:val="1744DBBE"/>
@@ -1665,7 +2077,7 @@
       </w:pPr>
     </w:lvl>
   </w:abstractNum>
-  <w:abstractNum w:abstractNumId="15" w15:restartNumberingAfterBreak="0">
+  <w:abstractNum w:abstractNumId="16" w15:restartNumberingAfterBreak="0">
     <w:nsid w:val="5B730CF2"/>
     <w:multiLevelType w:val="hybridMultilevel"/>
     <w:tmpl w:val="91CE3486"/>
@@ -1778,7 +2190,7 @@
       </w:rPr>
     </w:lvl>
   </w:abstractNum>
-  <w:abstractNum w:abstractNumId="16" w15:restartNumberingAfterBreak="0">
+  <w:abstractNum w:abstractNumId="17" w15:restartNumberingAfterBreak="0">
     <w:nsid w:val="634E6D80"/>
     <w:multiLevelType w:val="hybridMultilevel"/>
     <w:tmpl w:val="2EB4196C"/>
@@ -1891,7 +2303,7 @@
       </w:rPr>
     </w:lvl>
   </w:abstractNum>
-  <w:abstractNum w:abstractNumId="17" w15:restartNumberingAfterBreak="0">
+  <w:abstractNum w:abstractNumId="18" w15:restartNumberingAfterBreak="0">
     <w:nsid w:val="65E83F63"/>
     <w:multiLevelType w:val="hybridMultilevel"/>
     <w:tmpl w:val="16DC67A0"/>
@@ -2004,7 +2416,7 @@
       </w:rPr>
     </w:lvl>
   </w:abstractNum>
-  <w:abstractNum w:abstractNumId="18" w15:restartNumberingAfterBreak="0">
+  <w:abstractNum w:abstractNumId="19" w15:restartNumberingAfterBreak="0">
     <w:nsid w:val="67306052"/>
     <w:multiLevelType w:val="hybridMultilevel"/>
     <w:tmpl w:val="C7C45DE4"/>
@@ -2117,7 +2529,7 @@
       </w:rPr>
     </w:lvl>
   </w:abstractNum>
-  <w:abstractNum w:abstractNumId="19" w15:restartNumberingAfterBreak="0">
+  <w:abstractNum w:abstractNumId="20" w15:restartNumberingAfterBreak="0">
     <w:nsid w:val="74357079"/>
     <w:multiLevelType w:val="hybridMultilevel"/>
     <w:tmpl w:val="5C8CD6A0"/>
@@ -2231,28 +2643,28 @@
     </w:lvl>
   </w:abstractNum>
   <w:num w:numId="1">
-    <w:abstractNumId w:val="14"/>
+    <w:abstractNumId w:val="15"/>
   </w:num>
   <w:num w:numId="2">
     <w:abstractNumId w:val="1"/>
   </w:num>
   <w:num w:numId="3">
-    <w:abstractNumId w:val="12"/>
+    <w:abstractNumId w:val="13"/>
   </w:num>
   <w:num w:numId="4">
-    <w:abstractNumId w:val="15"/>
+    <w:abstractNumId w:val="16"/>
   </w:num>
   <w:num w:numId="5">
     <w:abstractNumId w:val="2"/>
   </w:num>
   <w:num w:numId="6">
+    <w:abstractNumId w:val="10"/>
+  </w:num>
+  <w:num w:numId="7">
     <w:abstractNumId w:val="9"/>
   </w:num>
-  <w:num w:numId="7">
-    <w:abstractNumId w:val="8"/>
-  </w:num>
   <w:num w:numId="8">
-    <w:abstractNumId w:val="19"/>
+    <w:abstractNumId w:val="20"/>
   </w:num>
   <w:num w:numId="9">
     <w:abstractNumId w:val="5"/>
@@ -2264,31 +2676,34 @@
     <w:abstractNumId w:val="0"/>
   </w:num>
   <w:num w:numId="12">
+    <w:abstractNumId w:val="8"/>
+  </w:num>
+  <w:num w:numId="13">
     <w:abstractNumId w:val="7"/>
   </w:num>
-  <w:num w:numId="13">
-    <w:abstractNumId w:val="6"/>
+  <w:num w:numId="14">
+    <w:abstractNumId w:val="19"/>
   </w:num>
-  <w:num w:numId="14">
+  <w:num w:numId="15">
+    <w:abstractNumId w:val="14"/>
+  </w:num>
+  <w:num w:numId="16">
     <w:abstractNumId w:val="18"/>
   </w:num>
-  <w:num w:numId="15">
-    <w:abstractNumId w:val="13"/>
-  </w:num>
-  <w:num w:numId="16">
-    <w:abstractNumId w:val="17"/>
-  </w:num>
   <w:num w:numId="17">
-    <w:abstractNumId w:val="11"/>
+    <w:abstractNumId w:val="12"/>
   </w:num>
   <w:num w:numId="18">
     <w:abstractNumId w:val="3"/>
   </w:num>
   <w:num w:numId="19">
-    <w:abstractNumId w:val="10"/>
+    <w:abstractNumId w:val="11"/>
   </w:num>
   <w:num w:numId="20">
-    <w:abstractNumId w:val="16"/>
+    <w:abstractNumId w:val="17"/>
+  </w:num>
+  <w:num w:numId="21">
+    <w:abstractNumId w:val="6"/>
   </w:num>
 </w:numbering>
 </file>

</xml_diff>